<commit_message>
manuale tecnico e autori aggiornati
</commit_message>
<xml_diff>
--- a/Manauale tecnico.docx
+++ b/Manauale tecnico.docx
@@ -17478,6 +17478,133 @@
     <w:p>
       <w:pPr>
         <w:pStyle w:val="ListParagraph"/>
+        <w:jc w:val="both"/>
+        <w:rPr>
+          <w:sz w:val="28"/>
+          <w:szCs w:val="28"/>
+        </w:rPr>
+      </w:pPr>
+      <w:r>
+        <w:rPr>
+          <w:sz w:val="28"/>
+          <w:szCs w:val="28"/>
+        </w:rPr>
+        <w:t>loginErrorMessageLabel: Una label di colore rosso ( #f24a4a) inizialmente nascosta o vuota. Viene attivata dal controller per mostrare il messaggio “Username o password non corrette” nel caso in cui i dati inseriti non corrispondano ad alcun utente registrato.</w:t>
+      </w:r>
+    </w:p>
+    <w:p>
+      <w:pPr>
+        <w:pStyle w:val="ListParagraph"/>
+        <w:ind w:left="1080"/>
+        <w:jc w:val="both"/>
+        <w:rPr>
+          <w:sz w:val="28"/>
+          <w:szCs w:val="28"/>
+        </w:rPr>
+      </w:pPr>
+    </w:p>
+    <w:p>
+      <w:pPr>
+        <w:pStyle w:val="ListParagraph"/>
+        <w:ind w:left="1080"/>
+        <w:jc w:val="both"/>
+        <w:rPr>
+          <w:sz w:val="28"/>
+          <w:szCs w:val="28"/>
+        </w:rPr>
+      </w:pPr>
+    </w:p>
+    <w:p>
+      <w:pPr>
+        <w:pStyle w:val="ListParagraph"/>
+        <w:ind w:left="1080"/>
+        <w:jc w:val="both"/>
+        <w:rPr>
+          <w:sz w:val="28"/>
+          <w:szCs w:val="28"/>
+        </w:rPr>
+      </w:pPr>
+    </w:p>
+    <w:p>
+      <w:pPr>
+        <w:pStyle w:val="ListParagraph"/>
+        <w:numPr>
+          <w:ilvl w:val="1"/>
+          <w:numId w:val="41"/>
+        </w:numPr>
+        <w:jc w:val="both"/>
+        <w:rPr>
+          <w:sz w:val="28"/>
+          <w:szCs w:val="28"/>
+        </w:rPr>
+      </w:pPr>
+      <w:r>
+        <w:rPr>
+          <w:sz w:val="28"/>
+          <w:szCs w:val="28"/>
+        </w:rPr>
+        <w:lastRenderedPageBreak/>
+        <w:t>Interfaccia CreateUser.fxml</w:t>
+      </w:r>
+    </w:p>
+    <w:p>
+      <w:pPr>
+        <w:pStyle w:val="ListParagraph"/>
+        <w:jc w:val="both"/>
+        <w:rPr>
+          <w:sz w:val="28"/>
+          <w:szCs w:val="28"/>
+        </w:rPr>
+      </w:pPr>
+      <w:r>
+        <w:rPr>
+          <w:sz w:val="28"/>
+          <w:szCs w:val="28"/>
+        </w:rPr>
+        <w:t>Questa schermata permette la registrazione di nuovi account. La disposizione degli elementi è studiata per guidare l’utente attraverso l’inserimento di dati personali, credenziali e la scelta del ruolo.</w:t>
+      </w:r>
+    </w:p>
+    <w:p>
+      <w:pPr>
+        <w:pStyle w:val="ListParagraph"/>
+        <w:numPr>
+          <w:ilvl w:val="2"/>
+          <w:numId w:val="41"/>
+        </w:numPr>
+        <w:jc w:val="both"/>
+        <w:rPr>
+          <w:sz w:val="28"/>
+          <w:szCs w:val="28"/>
+        </w:rPr>
+      </w:pPr>
+      <w:r>
+        <w:rPr>
+          <w:sz w:val="28"/>
+          <w:szCs w:val="28"/>
+        </w:rPr>
+        <w:t>Campi di raccolta dati</w:t>
+      </w:r>
+    </w:p>
+    <w:p>
+      <w:pPr>
+        <w:pStyle w:val="ListParagraph"/>
+        <w:jc w:val="both"/>
+        <w:rPr>
+          <w:sz w:val="28"/>
+          <w:szCs w:val="28"/>
+        </w:rPr>
+      </w:pPr>
+      <w:r>
+        <w:rPr>
+          <w:sz w:val="28"/>
+          <w:szCs w:val="28"/>
+        </w:rPr>
+        <w:t>Il layout organizza i numerosi TextField in modo simmetrico per non affaticare l’utente:</w:t>
+      </w:r>
+    </w:p>
+    <w:p>
+      <w:pPr>
+        <w:pStyle w:val="ListParagraph"/>
         <w:numPr>
           <w:ilvl w:val="0"/>
           <w:numId w:val="8"/>
@@ -17493,7 +17620,235 @@
           <w:sz w:val="28"/>
           <w:szCs w:val="28"/>
         </w:rPr>
-        <w:t>loginErrorMessageLabel: Una label di colore rosso ( #f24a4a) inizialmente nascosta o vuota. Viene attivata dal controller per mostrare il messaggio “Username o password non corrette” nel caso in cui i dati inseriti non corrispondano ad alcun utente registrato.</w:t>
+        <w:t>Dati personali: Nome, Cognome, Stato, Città e Indirizzo (Via).</w:t>
+      </w:r>
+    </w:p>
+    <w:p>
+      <w:pPr>
+        <w:pStyle w:val="ListParagraph"/>
+        <w:numPr>
+          <w:ilvl w:val="0"/>
+          <w:numId w:val="8"/>
+        </w:numPr>
+        <w:jc w:val="both"/>
+        <w:rPr>
+          <w:sz w:val="28"/>
+          <w:szCs w:val="28"/>
+        </w:rPr>
+      </w:pPr>
+      <w:r>
+        <w:rPr>
+          <w:sz w:val="28"/>
+          <w:szCs w:val="28"/>
+        </w:rPr>
+        <w:t>Credenziali: Username, Email e una PasswordField per la chiave d’accesso.</w:t>
+      </w:r>
+    </w:p>
+    <w:p>
+      <w:pPr>
+        <w:pStyle w:val="ListParagraph"/>
+        <w:numPr>
+          <w:ilvl w:val="0"/>
+          <w:numId w:val="8"/>
+        </w:numPr>
+        <w:jc w:val="both"/>
+        <w:rPr>
+          <w:sz w:val="28"/>
+          <w:szCs w:val="28"/>
+        </w:rPr>
+      </w:pPr>
+      <w:r>
+        <w:rPr>
+          <w:sz w:val="28"/>
+          <w:szCs w:val="28"/>
+        </w:rPr>
+        <w:t>Selezione Ruolo: Due  CheckBox (clienteCheckBox e ristoratoreCheckBox) definisco il furto cmportamento dell’app per quell’utente. I metodi CheckBoxes1Checker e CheckBoxes2Checker assicurano probabilmente che la scelta sia esclusiva.</w:t>
+      </w:r>
+    </w:p>
+    <w:p>
+      <w:pPr>
+        <w:pStyle w:val="ListParagraph"/>
+        <w:numPr>
+          <w:ilvl w:val="2"/>
+          <w:numId w:val="41"/>
+        </w:numPr>
+        <w:jc w:val="both"/>
+        <w:rPr>
+          <w:sz w:val="28"/>
+          <w:szCs w:val="28"/>
+        </w:rPr>
+      </w:pPr>
+      <w:r>
+        <w:rPr>
+          <w:sz w:val="28"/>
+          <w:szCs w:val="28"/>
+        </w:rPr>
+        <w:t>Sistema di Validazione in tempo reale</w:t>
+      </w:r>
+    </w:p>
+    <w:p>
+      <w:pPr>
+        <w:pStyle w:val="ListParagraph"/>
+        <w:jc w:val="both"/>
+        <w:rPr>
+          <w:sz w:val="28"/>
+          <w:szCs w:val="28"/>
+        </w:rPr>
+      </w:pPr>
+      <w:r>
+        <w:rPr>
+          <w:sz w:val="28"/>
+          <w:szCs w:val="28"/>
+        </w:rPr>
+        <w:t>L’aspetto più tecnico di questo FXML è l’ampia presenza di Label di errore (textFill:”#F80808”), che il ControllerCreateUser attiva per garantire l’integrità dei dati:</w:t>
+      </w:r>
+    </w:p>
+    <w:p>
+      <w:pPr>
+        <w:pStyle w:val="ListParagraph"/>
+        <w:numPr>
+          <w:ilvl w:val="0"/>
+          <w:numId w:val="8"/>
+        </w:numPr>
+        <w:jc w:val="both"/>
+        <w:rPr>
+          <w:sz w:val="28"/>
+          <w:szCs w:val="28"/>
+        </w:rPr>
+      </w:pPr>
+      <w:r>
+        <w:rPr>
+          <w:sz w:val="28"/>
+          <w:szCs w:val="28"/>
+        </w:rPr>
+        <w:t>Unicità: Messaggi per username già esistenti o email già utilizzate</w:t>
+      </w:r>
+      <w:r>
+        <w:rPr>
+          <w:sz w:val="28"/>
+          <w:szCs w:val="28"/>
+        </w:rPr>
+        <w:t>.</w:t>
+      </w:r>
+    </w:p>
+    <w:p>
+      <w:pPr>
+        <w:pStyle w:val="ListParagraph"/>
+        <w:numPr>
+          <w:ilvl w:val="0"/>
+          <w:numId w:val="8"/>
+        </w:numPr>
+        <w:jc w:val="both"/>
+        <w:rPr>
+          <w:sz w:val="28"/>
+          <w:szCs w:val="28"/>
+        </w:rPr>
+      </w:pPr>
+      <w:r>
+        <w:rPr>
+          <w:sz w:val="28"/>
+          <w:szCs w:val="28"/>
+        </w:rPr>
+        <w:t>Formato Email: Verifica la presenza del simbolo @.</w:t>
+      </w:r>
+    </w:p>
+    <w:p>
+      <w:pPr>
+        <w:pStyle w:val="ListParagraph"/>
+        <w:numPr>
+          <w:ilvl w:val="0"/>
+          <w:numId w:val="8"/>
+        </w:numPr>
+        <w:jc w:val="both"/>
+        <w:rPr>
+          <w:sz w:val="28"/>
+          <w:szCs w:val="28"/>
+        </w:rPr>
+      </w:pPr>
+      <w:r>
+        <w:rPr>
+          <w:sz w:val="28"/>
+          <w:szCs w:val="28"/>
+        </w:rPr>
+        <w:t>Politica Password: Due Label specifiche (creationPassword1ErrorMessageLabel e 2) informano l’utente sui requisiti di sicurezza: minim 8 caratteri, una maiuscola, una minuscola, un numero e un carattere speciale.</w:t>
+      </w:r>
+    </w:p>
+    <w:p>
+      <w:pPr>
+        <w:pStyle w:val="ListParagraph"/>
+        <w:numPr>
+          <w:ilvl w:val="2"/>
+          <w:numId w:val="41"/>
+        </w:numPr>
+        <w:jc w:val="both"/>
+        <w:rPr>
+          <w:sz w:val="28"/>
+          <w:szCs w:val="28"/>
+        </w:rPr>
+      </w:pPr>
+      <w:r>
+        <w:rPr>
+          <w:sz w:val="28"/>
+          <w:szCs w:val="28"/>
+        </w:rPr>
+        <w:t>Flusso di navigazione</w:t>
+      </w:r>
+    </w:p>
+    <w:p>
+      <w:pPr>
+        <w:pStyle w:val="ListParagraph"/>
+        <w:numPr>
+          <w:ilvl w:val="0"/>
+          <w:numId w:val="8"/>
+        </w:numPr>
+        <w:jc w:val="both"/>
+        <w:rPr>
+          <w:sz w:val="28"/>
+          <w:szCs w:val="28"/>
+        </w:rPr>
+      </w:pPr>
+      <w:r>
+        <w:rPr>
+          <w:sz w:val="28"/>
+          <w:szCs w:val="28"/>
+        </w:rPr>
+        <w:t>Azione crea: Il pulsante createUserButton invia i dati al controller, che scriverà una nuova riga del database CSV e reindirizzerà l’utente al login.</w:t>
+      </w:r>
+    </w:p>
+    <w:p>
+      <w:pPr>
+        <w:pStyle w:val="ListParagraph"/>
+        <w:numPr>
+          <w:ilvl w:val="0"/>
+          <w:numId w:val="8"/>
+        </w:numPr>
+        <w:jc w:val="both"/>
+        <w:rPr>
+          <w:sz w:val="28"/>
+          <w:szCs w:val="28"/>
+        </w:rPr>
+      </w:pPr>
+      <w:r>
+        <w:rPr>
+          <w:sz w:val="28"/>
+          <w:szCs w:val="28"/>
+        </w:rPr>
+        <w:t>Ritorno alla Home: Come nel login, l’icona del coltello (knifeImageView) permette di annullare l’operazione e tronare alla schermata principale per gli ospiti.</w:t>
+      </w:r>
+    </w:p>
+    <w:p>
+      <w:pPr>
+        <w:rPr>
+          <w:sz w:val="28"/>
+          <w:szCs w:val="28"/>
+        </w:rPr>
+      </w:pPr>
+      <w:r>
+        <w:rPr>
+          <w:sz w:val="28"/>
+          <w:szCs w:val="28"/>
+        </w:rPr>
+        <w:br w:type="page"/>
       </w:r>
     </w:p>
     <w:p>
@@ -17501,6 +17856,2277 @@
         <w:pStyle w:val="ListParagraph"/>
         <w:numPr>
           <w:ilvl w:val="1"/>
+          <w:numId w:val="41"/>
+        </w:numPr>
+        <w:jc w:val="both"/>
+        <w:rPr>
+          <w:sz w:val="28"/>
+          <w:szCs w:val="28"/>
+        </w:rPr>
+      </w:pPr>
+      <w:r>
+        <w:rPr>
+          <w:sz w:val="28"/>
+          <w:szCs w:val="28"/>
+        </w:rPr>
+        <w:lastRenderedPageBreak/>
+        <w:t>Interfaccia HomeLogged.fxml</w:t>
+      </w:r>
+    </w:p>
+    <w:p>
+      <w:pPr>
+        <w:pStyle w:val="ListParagraph"/>
+        <w:jc w:val="both"/>
+        <w:rPr>
+          <w:sz w:val="28"/>
+          <w:szCs w:val="28"/>
+        </w:rPr>
+      </w:pPr>
+      <w:r>
+        <w:rPr>
+          <w:sz w:val="28"/>
+          <w:szCs w:val="28"/>
+        </w:rPr>
+        <w:t>Questa schermata rappresenta la sadhboard principale per l’utente che ha effettuato l’accesso. Sebbene mantenfa la struttura di ricerca e filtraggio della home per ospiti</w:t>
+      </w:r>
+      <w:r>
+        <w:rPr>
+          <w:sz w:val="28"/>
+          <w:szCs w:val="28"/>
+        </w:rPr>
+        <w:t>, introduce elementi di personalizzazione e gestione dell’account.</w:t>
+      </w:r>
+    </w:p>
+    <w:p>
+      <w:pPr>
+        <w:pStyle w:val="ListParagraph"/>
+        <w:numPr>
+          <w:ilvl w:val="2"/>
+          <w:numId w:val="41"/>
+        </w:numPr>
+        <w:jc w:val="both"/>
+        <w:rPr>
+          <w:sz w:val="28"/>
+          <w:szCs w:val="28"/>
+        </w:rPr>
+      </w:pPr>
+      <w:r>
+        <w:rPr>
+          <w:sz w:val="28"/>
+          <w:szCs w:val="28"/>
+        </w:rPr>
+        <w:t>Differenza chiave e personalizzazione</w:t>
+      </w:r>
+    </w:p>
+    <w:p>
+      <w:pPr>
+        <w:pStyle w:val="ListParagraph"/>
+        <w:jc w:val="both"/>
+        <w:rPr>
+          <w:sz w:val="28"/>
+          <w:szCs w:val="28"/>
+        </w:rPr>
+      </w:pPr>
+      <w:r>
+        <w:rPr>
+          <w:sz w:val="28"/>
+          <w:szCs w:val="28"/>
+        </w:rPr>
+        <w:t>Mentre il sistema di ricerca (ListView, TextField e filtri) rimane invariato per garantire coerenza d’uso, cambiano gli elementi nell’angolo superiore destro:</w:t>
+      </w:r>
+    </w:p>
+    <w:p>
+      <w:pPr>
+        <w:pStyle w:val="ListParagraph"/>
+        <w:numPr>
+          <w:ilvl w:val="0"/>
+          <w:numId w:val="8"/>
+        </w:numPr>
+        <w:jc w:val="both"/>
+        <w:rPr>
+          <w:sz w:val="28"/>
+          <w:szCs w:val="28"/>
+        </w:rPr>
+      </w:pPr>
+      <w:r>
+        <w:rPr>
+          <w:sz w:val="28"/>
+          <w:szCs w:val="28"/>
+        </w:rPr>
+        <w:t>tesxtUsername: Un oggetto Text che il controller popola dinamicamente con lo username dell’utente loggato. Questo conferma all’utente di essere al’interno del proprio profilo.</w:t>
+      </w:r>
+    </w:p>
+    <w:p>
+      <w:pPr>
+        <w:pStyle w:val="ListParagraph"/>
+        <w:numPr>
+          <w:ilvl w:val="0"/>
+          <w:numId w:val="8"/>
+        </w:numPr>
+        <w:jc w:val="both"/>
+        <w:rPr>
+          <w:sz w:val="28"/>
+          <w:szCs w:val="28"/>
+        </w:rPr>
+      </w:pPr>
+      <w:r>
+        <w:rPr>
+          <w:sz w:val="28"/>
+          <w:szCs w:val="28"/>
+        </w:rPr>
+        <w:t>loginImageView: L’icona dell’utente ora, tramite onMouseClicked, non porta più al login ma alla sezione di gestione profilo (ModUser.fxml)</w:t>
+      </w:r>
+    </w:p>
+    <w:p>
+      <w:pPr>
+        <w:pStyle w:val="ListParagraph"/>
+        <w:ind w:left="1080"/>
+        <w:jc w:val="both"/>
+        <w:rPr>
+          <w:sz w:val="28"/>
+          <w:szCs w:val="28"/>
+        </w:rPr>
+      </w:pPr>
+    </w:p>
+    <w:p>
+      <w:pPr>
+        <w:pStyle w:val="ListParagraph"/>
+        <w:numPr>
+          <w:ilvl w:val="2"/>
+          <w:numId w:val="41"/>
+        </w:numPr>
+        <w:jc w:val="both"/>
+        <w:rPr>
+          <w:sz w:val="28"/>
+          <w:szCs w:val="28"/>
+        </w:rPr>
+      </w:pPr>
+      <w:r>
+        <w:rPr>
+          <w:sz w:val="28"/>
+          <w:szCs w:val="28"/>
+        </w:rPr>
+        <w:t>Struttura dei filtri e ricerca</w:t>
+      </w:r>
+    </w:p>
+    <w:p>
+      <w:pPr>
+        <w:pStyle w:val="ListParagraph"/>
+        <w:jc w:val="both"/>
+        <w:rPr>
+          <w:sz w:val="28"/>
+          <w:szCs w:val="28"/>
+        </w:rPr>
+      </w:pPr>
+      <w:r>
+        <w:rPr>
+          <w:sz w:val="28"/>
+          <w:szCs w:val="28"/>
+        </w:rPr>
+        <w:t>L’interfaccia eredita tutti i componenti di filtraggio avanzato che comuncano con il HomeLoggedController:</w:t>
+      </w:r>
+    </w:p>
+    <w:p>
+      <w:pPr>
+        <w:pStyle w:val="ListParagraph"/>
+        <w:numPr>
+          <w:ilvl w:val="0"/>
+          <w:numId w:val="8"/>
+        </w:numPr>
+        <w:jc w:val="both"/>
+        <w:rPr>
+          <w:sz w:val="28"/>
+          <w:szCs w:val="28"/>
+        </w:rPr>
+      </w:pPr>
+      <w:r>
+        <w:rPr>
+          <w:sz w:val="28"/>
+          <w:szCs w:val="28"/>
+        </w:rPr>
+        <w:t>Filtri multipli: Ѐ possibile combinare la ricerca testuale con la fascia di prezzo (€-€€€€), la disponibilità di delivery e la possibilit di prenotazione.</w:t>
+      </w:r>
+    </w:p>
+    <w:p>
+      <w:pPr>
+        <w:pStyle w:val="ListParagraph"/>
+        <w:numPr>
+          <w:ilvl w:val="0"/>
+          <w:numId w:val="8"/>
+        </w:numPr>
+        <w:jc w:val="both"/>
+        <w:rPr>
+          <w:sz w:val="28"/>
+          <w:szCs w:val="28"/>
+        </w:rPr>
+      </w:pPr>
+      <w:r>
+        <w:rPr>
+          <w:sz w:val="28"/>
+          <w:szCs w:val="28"/>
+        </w:rPr>
+        <w:t>Integrazione ControlsFX: Il componente Rating (ratingFilter) permette di filtrare i ristoranti in base al punteggio medio salvato nel datasetRistoranti.csv.</w:t>
+      </w:r>
+    </w:p>
+    <w:p>
+      <w:pPr>
+        <w:pStyle w:val="ListParagraph"/>
+        <w:numPr>
+          <w:ilvl w:val="2"/>
+          <w:numId w:val="41"/>
+        </w:numPr>
+        <w:jc w:val="both"/>
+        <w:rPr>
+          <w:sz w:val="28"/>
+          <w:szCs w:val="28"/>
+        </w:rPr>
+      </w:pPr>
+      <w:r>
+        <w:rPr>
+          <w:sz w:val="28"/>
+          <w:szCs w:val="28"/>
+        </w:rPr>
+        <w:t>Azioni sui risultati</w:t>
+      </w:r>
+    </w:p>
+    <w:p>
+      <w:pPr>
+        <w:pStyle w:val="ListParagraph"/>
+        <w:numPr>
+          <w:ilvl w:val="0"/>
+          <w:numId w:val="8"/>
+        </w:numPr>
+        <w:jc w:val="both"/>
+        <w:rPr>
+          <w:sz w:val="28"/>
+          <w:szCs w:val="28"/>
+        </w:rPr>
+      </w:pPr>
+      <w:r>
+        <w:rPr>
+          <w:sz w:val="28"/>
+          <w:szCs w:val="28"/>
+        </w:rPr>
+        <w:t>listViewRestaurants: Visualizza l’elenco filtrato dei locali.</w:t>
+      </w:r>
+    </w:p>
+    <w:p>
+      <w:pPr>
+        <w:pStyle w:val="ListParagraph"/>
+        <w:numPr>
+          <w:ilvl w:val="0"/>
+          <w:numId w:val="8"/>
+        </w:numPr>
+        <w:jc w:val="both"/>
+        <w:rPr>
+          <w:sz w:val="28"/>
+          <w:szCs w:val="28"/>
+        </w:rPr>
+      </w:pPr>
+      <w:r>
+        <w:rPr>
+          <w:sz w:val="28"/>
+          <w:szCs w:val="28"/>
+        </w:rPr>
+        <w:t>viewButton: Permette di passare alla vista di dettaglio del ristorante selezionato. Essendo loggato, l’utente che clicca qui avrà accesso a funzionalità aggiuntive (come l’aggiunta ai preferiti o il rilascio di una recensione).</w:t>
+      </w:r>
+    </w:p>
+    <w:p>
+      <w:pPr>
+        <w:rPr>
+          <w:sz w:val="28"/>
+          <w:szCs w:val="28"/>
+        </w:rPr>
+      </w:pPr>
+      <w:r>
+        <w:rPr>
+          <w:sz w:val="28"/>
+          <w:szCs w:val="28"/>
+        </w:rPr>
+        <w:br w:type="page"/>
+      </w:r>
+    </w:p>
+    <w:p>
+      <w:pPr>
+        <w:pStyle w:val="ListParagraph"/>
+        <w:numPr>
+          <w:ilvl w:val="1"/>
+          <w:numId w:val="41"/>
+        </w:numPr>
+        <w:jc w:val="both"/>
+        <w:rPr>
+          <w:sz w:val="28"/>
+          <w:szCs w:val="28"/>
+        </w:rPr>
+      </w:pPr>
+      <w:r>
+        <w:rPr>
+          <w:sz w:val="28"/>
+          <w:szCs w:val="28"/>
+        </w:rPr>
+        <w:lastRenderedPageBreak/>
+        <w:t>Interfaccia</w:t>
+      </w:r>
+      <w:r>
+        <w:rPr>
+          <w:sz w:val="28"/>
+          <w:szCs w:val="28"/>
+        </w:rPr>
+        <w:t xml:space="preserve"> ViewRistorante.fxml</w:t>
+      </w:r>
+    </w:p>
+    <w:p>
+      <w:pPr>
+        <w:pStyle w:val="ListParagraph"/>
+        <w:jc w:val="both"/>
+        <w:rPr>
+          <w:sz w:val="28"/>
+          <w:szCs w:val="28"/>
+        </w:rPr>
+      </w:pPr>
+      <w:r>
+        <w:rPr>
+          <w:sz w:val="28"/>
+          <w:szCs w:val="28"/>
+        </w:rPr>
+        <w:t>Questa schermata funge da scheda tecnica dettagliata. Il layout è diviso in sezioni logich per gestire le numerose  informazioni provenienti dal datasetRistoranti.csv e le interazioni dalvate in recensioni.CSV.</w:t>
+      </w:r>
+    </w:p>
+    <w:p>
+      <w:pPr>
+        <w:pStyle w:val="ListParagraph"/>
+        <w:jc w:val="both"/>
+        <w:rPr>
+          <w:sz w:val="28"/>
+          <w:szCs w:val="28"/>
+        </w:rPr>
+      </w:pPr>
+    </w:p>
+    <w:p>
+      <w:pPr>
+        <w:pStyle w:val="ListParagraph"/>
+        <w:numPr>
+          <w:ilvl w:val="2"/>
+          <w:numId w:val="41"/>
+        </w:numPr>
+        <w:jc w:val="both"/>
+        <w:rPr>
+          <w:sz w:val="28"/>
+          <w:szCs w:val="28"/>
+        </w:rPr>
+      </w:pPr>
+      <w:r>
+        <w:rPr>
+          <w:sz w:val="28"/>
+          <w:szCs w:val="28"/>
+        </w:rPr>
+        <w:t>Informazioni generarli e contatti</w:t>
+      </w:r>
+    </w:p>
+    <w:p>
+      <w:pPr>
+        <w:pStyle w:val="ListParagraph"/>
+        <w:jc w:val="both"/>
+        <w:rPr>
+          <w:sz w:val="28"/>
+          <w:szCs w:val="28"/>
+        </w:rPr>
+      </w:pPr>
+      <w:r>
+        <w:rPr>
+          <w:sz w:val="28"/>
+          <w:szCs w:val="28"/>
+        </w:rPr>
+        <w:t>La parte sinistra e centrale è dedicata ai dati anagrafici del ristorante:</w:t>
+      </w:r>
+    </w:p>
+    <w:p>
+      <w:pPr>
+        <w:pStyle w:val="ListParagraph"/>
+        <w:numPr>
+          <w:ilvl w:val="0"/>
+          <w:numId w:val="8"/>
+        </w:numPr>
+        <w:jc w:val="both"/>
+        <w:rPr>
+          <w:sz w:val="28"/>
+          <w:szCs w:val="28"/>
+        </w:rPr>
+      </w:pPr>
+      <w:r>
+        <w:rPr>
+          <w:sz w:val="28"/>
+          <w:szCs w:val="28"/>
+        </w:rPr>
+        <w:t>Identità: nomeRistoranteField, statoRistoranteField, cittaRistoranteField e indirizzoRistoranteField (popolati con i dati delle colonne [0-3] del dataset).</w:t>
+      </w:r>
+    </w:p>
+    <w:p>
+      <w:pPr>
+        <w:pStyle w:val="ListParagraph"/>
+        <w:numPr>
+          <w:ilvl w:val="0"/>
+          <w:numId w:val="8"/>
+        </w:numPr>
+        <w:jc w:val="both"/>
+        <w:rPr>
+          <w:sz w:val="28"/>
+          <w:szCs w:val="28"/>
+        </w:rPr>
+      </w:pPr>
+      <w:r>
+        <w:rPr>
+          <w:sz w:val="28"/>
+          <w:szCs w:val="28"/>
+        </w:rPr>
+        <w:t>Comunicazione: Campi per il numero di telefono e il sito web ufficiale.</w:t>
+      </w:r>
+    </w:p>
+    <w:p>
+      <w:pPr>
+        <w:pStyle w:val="ListParagraph"/>
+        <w:numPr>
+          <w:ilvl w:val="0"/>
+          <w:numId w:val="8"/>
+        </w:numPr>
+        <w:jc w:val="both"/>
+        <w:rPr>
+          <w:sz w:val="28"/>
+          <w:szCs w:val="28"/>
+        </w:rPr>
+      </w:pPr>
+      <w:r>
+        <w:rPr>
+          <w:sz w:val="28"/>
+          <w:szCs w:val="28"/>
+        </w:rPr>
+        <w:t>Caratteristiche: prezzoMenuButton (fascia prezzo) e le CheckBox per Delivery e Prenotazioni.</w:t>
+      </w:r>
+    </w:p>
+    <w:p>
+      <w:pPr>
+        <w:pStyle w:val="ListParagraph"/>
+        <w:numPr>
+          <w:ilvl w:val="2"/>
+          <w:numId w:val="41"/>
+        </w:numPr>
+        <w:jc w:val="both"/>
+        <w:rPr>
+          <w:sz w:val="28"/>
+          <w:szCs w:val="28"/>
+        </w:rPr>
+      </w:pPr>
+      <w:r>
+        <w:rPr>
+          <w:sz w:val="28"/>
+          <w:szCs w:val="28"/>
+        </w:rPr>
+        <w:t>Sezione feedback e social</w:t>
+      </w:r>
+    </w:p>
+    <w:p>
+      <w:pPr>
+        <w:pStyle w:val="ListParagraph"/>
+        <w:jc w:val="both"/>
+        <w:rPr>
+          <w:sz w:val="28"/>
+          <w:szCs w:val="28"/>
+        </w:rPr>
+      </w:pPr>
+      <w:r>
+        <w:rPr>
+          <w:sz w:val="28"/>
+          <w:szCs w:val="28"/>
+        </w:rPr>
+        <w:t>Sulla destra tornaimo l’integrazione con il sistema di recensioni:</w:t>
+      </w:r>
+    </w:p>
+    <w:p>
+      <w:pPr>
+        <w:pStyle w:val="ListParagraph"/>
+        <w:numPr>
+          <w:ilvl w:val="0"/>
+          <w:numId w:val="8"/>
+        </w:numPr>
+        <w:jc w:val="both"/>
+        <w:rPr>
+          <w:sz w:val="28"/>
+          <w:szCs w:val="28"/>
+        </w:rPr>
+      </w:pPr>
+      <w:r>
+        <w:rPr>
+          <w:sz w:val="28"/>
+          <w:szCs w:val="28"/>
+        </w:rPr>
+        <w:t xml:space="preserve">recensioniRistoranteListView: Elenco dei commenti lasciati dagli utenti. </w:t>
+      </w:r>
+    </w:p>
+    <w:p>
+      <w:pPr>
+        <w:pStyle w:val="ListParagraph"/>
+        <w:numPr>
+          <w:ilvl w:val="0"/>
+          <w:numId w:val="8"/>
+        </w:numPr>
+        <w:jc w:val="both"/>
+        <w:rPr>
+          <w:sz w:val="28"/>
+          <w:szCs w:val="28"/>
+        </w:rPr>
+      </w:pPr>
+      <w:r>
+        <w:rPr>
+          <w:sz w:val="28"/>
+          <w:szCs w:val="28"/>
+        </w:rPr>
+        <w:t>ratingRistorante: Visualizzazione grafica della valutazione media tramite stelle.</w:t>
+      </w:r>
+    </w:p>
+    <w:p>
+      <w:pPr>
+        <w:pStyle w:val="ListParagraph"/>
+        <w:numPr>
+          <w:ilvl w:val="0"/>
+          <w:numId w:val="8"/>
+        </w:numPr>
+        <w:jc w:val="both"/>
+        <w:rPr>
+          <w:sz w:val="28"/>
+          <w:szCs w:val="28"/>
+        </w:rPr>
+      </w:pPr>
+      <w:r>
+        <w:rPr>
+          <w:sz w:val="28"/>
+          <w:szCs w:val="28"/>
+        </w:rPr>
+        <w:t>Interazione: i pulsanti aggiungiRecensioneButton (esclusivo per il ristoratore proprietario).</w:t>
+      </w:r>
+    </w:p>
+    <w:p>
+      <w:pPr>
+        <w:pStyle w:val="ListParagraph"/>
+        <w:ind w:left="1080"/>
+        <w:jc w:val="both"/>
+        <w:rPr>
+          <w:sz w:val="28"/>
+          <w:szCs w:val="28"/>
+        </w:rPr>
+      </w:pPr>
+    </w:p>
+    <w:p>
+      <w:pPr>
+        <w:pStyle w:val="ListParagraph"/>
+        <w:numPr>
+          <w:ilvl w:val="2"/>
+          <w:numId w:val="41"/>
+        </w:numPr>
+        <w:jc w:val="both"/>
+        <w:rPr>
+          <w:sz w:val="28"/>
+          <w:szCs w:val="28"/>
+        </w:rPr>
+      </w:pPr>
+      <w:r>
+        <w:rPr>
+          <w:sz w:val="28"/>
+          <w:szCs w:val="28"/>
+        </w:rPr>
+        <w:t>Sezione amministrativa (Ristoratore)</w:t>
+      </w:r>
+    </w:p>
+    <w:p>
+      <w:pPr>
+        <w:pStyle w:val="ListParagraph"/>
+        <w:jc w:val="both"/>
+        <w:rPr>
+          <w:sz w:val="28"/>
+          <w:szCs w:val="28"/>
+        </w:rPr>
+      </w:pPr>
+      <w:r>
+        <w:rPr>
+          <w:sz w:val="28"/>
+          <w:szCs w:val="28"/>
+        </w:rPr>
+        <w:t>L’interfaccia include componenti che venfono abilitati solo se l’utente loggato è il proprietario del locale (logica gestita dal ControllerViewRistorante):</w:t>
+      </w:r>
+    </w:p>
+    <w:p>
+      <w:pPr>
+        <w:pStyle w:val="ListParagraph"/>
+        <w:numPr>
+          <w:ilvl w:val="0"/>
+          <w:numId w:val="8"/>
+        </w:numPr>
+        <w:jc w:val="both"/>
+        <w:rPr>
+          <w:sz w:val="28"/>
+          <w:szCs w:val="28"/>
+        </w:rPr>
+      </w:pPr>
+      <w:r>
+        <w:rPr>
+          <w:sz w:val="28"/>
+          <w:szCs w:val="28"/>
+        </w:rPr>
+        <w:t>Modifica liste: Pulsanti per aggiungere o rimuovere tipi di cucina (rimuoviCucineButton) e servizi (modificaServiziButton,</w:t>
+      </w:r>
+      <w:r>
+        <w:rPr>
+          <w:sz w:val="28"/>
+          <w:szCs w:val="28"/>
+        </w:rPr>
+        <w:t>rimuoviServiziButton</w:t>
+      </w:r>
+      <w:r>
+        <w:rPr>
+          <w:sz w:val="28"/>
+          <w:szCs w:val="28"/>
+        </w:rPr>
+        <w:t>)</w:t>
+      </w:r>
+      <w:r>
+        <w:rPr>
+          <w:sz w:val="28"/>
+          <w:szCs w:val="28"/>
+        </w:rPr>
+        <w:t>.</w:t>
+      </w:r>
+    </w:p>
+    <w:p>
+      <w:pPr>
+        <w:pStyle w:val="ListParagraph"/>
+        <w:numPr>
+          <w:ilvl w:val="0"/>
+          <w:numId w:val="8"/>
+        </w:numPr>
+        <w:jc w:val="both"/>
+        <w:rPr>
+          <w:sz w:val="28"/>
+          <w:szCs w:val="28"/>
+        </w:rPr>
+      </w:pPr>
+      <w:r>
+        <w:rPr>
+          <w:sz w:val="28"/>
+          <w:szCs w:val="28"/>
+        </w:rPr>
+        <w:t>Salvataggio: il pulsante salvaButton (“Salva modifiche”) permette di sovrascrivere i dati CSV.</w:t>
+      </w:r>
+    </w:p>
+    <w:p>
+      <w:pPr>
+        <w:pStyle w:val="ListParagraph"/>
+        <w:numPr>
+          <w:ilvl w:val="0"/>
+          <w:numId w:val="8"/>
+        </w:numPr>
+        <w:jc w:val="both"/>
+        <w:rPr>
+          <w:sz w:val="28"/>
+          <w:szCs w:val="28"/>
+        </w:rPr>
+      </w:pPr>
+      <w:r>
+        <w:rPr>
+          <w:sz w:val="28"/>
+          <w:szCs w:val="28"/>
+        </w:rPr>
+        <w:t>Validazione: errorFieldcampiVuotiLabel compare in rosso se il ristoratore tenta di salvare lasciando campi obbligatori vuoti.</w:t>
+      </w:r>
+    </w:p>
+    <w:p>
+      <w:pPr>
+        <w:pStyle w:val="ListParagraph"/>
+        <w:numPr>
+          <w:ilvl w:val="2"/>
+          <w:numId w:val="41"/>
+        </w:numPr>
+        <w:jc w:val="both"/>
+        <w:rPr>
+          <w:sz w:val="28"/>
+          <w:szCs w:val="28"/>
+        </w:rPr>
+      </w:pPr>
+      <w:r>
+        <w:rPr>
+          <w:sz w:val="28"/>
+          <w:szCs w:val="28"/>
+        </w:rPr>
+        <w:t>Funzionalità cliente</w:t>
+      </w:r>
+    </w:p>
+    <w:p>
+      <w:pPr>
+        <w:pStyle w:val="ListParagraph"/>
+        <w:jc w:val="both"/>
+        <w:rPr>
+          <w:sz w:val="28"/>
+          <w:szCs w:val="28"/>
+        </w:rPr>
+      </w:pPr>
+      <w:r>
+        <w:rPr>
+          <w:sz w:val="28"/>
+          <w:szCs w:val="28"/>
+        </w:rPr>
+        <w:t>Per l’utente standrd, i pulsanti di modifica sono nascosti lasciando spazio alla gestione dei preferiti:</w:t>
+      </w:r>
+    </w:p>
+    <w:p>
+      <w:pPr>
+        <w:pStyle w:val="ListParagraph"/>
+        <w:numPr>
+          <w:ilvl w:val="0"/>
+          <w:numId w:val="8"/>
+        </w:numPr>
+        <w:jc w:val="both"/>
+        <w:rPr>
+          <w:sz w:val="28"/>
+          <w:szCs w:val="28"/>
+        </w:rPr>
+      </w:pPr>
+      <w:r>
+        <w:rPr>
+          <w:sz w:val="28"/>
+          <w:szCs w:val="28"/>
+        </w:rPr>
+        <w:lastRenderedPageBreak/>
+        <w:t>AggiungiPreferitiButton / rimuoviPreferitiButton: Interagiscono con il file favourite.csv analizzato nel punto 2.4.</w:t>
+      </w:r>
+    </w:p>
+    <w:p>
+      <w:pPr>
+        <w:ind w:left="720"/>
+        <w:jc w:val="both"/>
+        <w:rPr>
+          <w:sz w:val="28"/>
+          <w:szCs w:val="28"/>
+        </w:rPr>
+      </w:pPr>
+      <w:r>
+        <w:rPr>
+          <w:sz w:val="28"/>
+          <w:szCs w:val="28"/>
+        </w:rPr>
+        <w:t>Nota tecnica: L’uso di TextArea per la descrizioneRistornateTextArea con wrapText=”True” permette la lettura di testi lunghi (colonna[12] del dataset) senza interrompere il layout.</w:t>
+      </w:r>
+      <w:r>
+        <w:rPr>
+          <w:sz w:val="28"/>
+          <w:szCs w:val="28"/>
+        </w:rPr>
+        <w:t xml:space="preserve"> </w:t>
+      </w:r>
+    </w:p>
+    <w:p>
+      <w:pPr>
+        <w:pStyle w:val="ListParagraph"/>
+        <w:numPr>
+          <w:ilvl w:val="1"/>
+          <w:numId w:val="41"/>
+        </w:numPr>
+        <w:jc w:val="both"/>
+        <w:rPr>
+          <w:sz w:val="28"/>
+          <w:szCs w:val="28"/>
+        </w:rPr>
+      </w:pPr>
+      <w:r>
+        <w:rPr>
+          <w:sz w:val="28"/>
+          <w:szCs w:val="28"/>
+        </w:rPr>
+        <w:t>Interfaccia recensisci.fxml</w:t>
+      </w:r>
+    </w:p>
+    <w:p>
+      <w:pPr>
+        <w:pStyle w:val="ListParagraph"/>
+        <w:jc w:val="both"/>
+        <w:rPr>
+          <w:sz w:val="28"/>
+          <w:szCs w:val="28"/>
+        </w:rPr>
+      </w:pPr>
+      <w:r>
+        <w:rPr>
+          <w:sz w:val="28"/>
+          <w:szCs w:val="28"/>
+        </w:rPr>
+        <w:t>Questo file definisce il modulo di inserimento per i feedback. È l’interfaccia che permette di popolare dinamicamente il file recensioni.CSV analizzato nel punto 2.3.</w:t>
+      </w:r>
+    </w:p>
+    <w:p>
+      <w:pPr>
+        <w:pStyle w:val="ListParagraph"/>
+        <w:jc w:val="both"/>
+        <w:rPr>
+          <w:sz w:val="28"/>
+          <w:szCs w:val="28"/>
+        </w:rPr>
+      </w:pPr>
+    </w:p>
+    <w:p>
+      <w:pPr>
+        <w:pStyle w:val="ListParagraph"/>
+        <w:numPr>
+          <w:ilvl w:val="2"/>
+          <w:numId w:val="41"/>
+        </w:numPr>
+        <w:jc w:val="both"/>
+        <w:rPr>
+          <w:sz w:val="28"/>
+          <w:szCs w:val="28"/>
+        </w:rPr>
+      </w:pPr>
+      <w:r>
+        <w:rPr>
+          <w:sz w:val="28"/>
+          <w:szCs w:val="28"/>
+        </w:rPr>
+        <w:t>L’utente ha a disposizione tre strumenti principali per esprimere il proprio giudizio:</w:t>
+      </w:r>
+    </w:p>
+    <w:p>
+      <w:pPr>
+        <w:pStyle w:val="ListParagraph"/>
+        <w:numPr>
+          <w:ilvl w:val="0"/>
+          <w:numId w:val="8"/>
+        </w:numPr>
+        <w:jc w:val="both"/>
+        <w:rPr>
+          <w:sz w:val="28"/>
+          <w:szCs w:val="28"/>
+        </w:rPr>
+      </w:pPr>
+      <w:r>
+        <w:rPr>
+          <w:sz w:val="28"/>
+          <w:szCs w:val="28"/>
+        </w:rPr>
+        <w:t>ratingRecensioni (Rating): Componente grafico a stelle (da 1 a 5) fornito dalla livreria ControlsFX. Rappresenta il sato numerico che andrà nella colonna[3] del CSV.</w:t>
+      </w:r>
+    </w:p>
+    <w:p>
+      <w:pPr>
+        <w:pStyle w:val="ListParagraph"/>
+        <w:numPr>
+          <w:ilvl w:val="0"/>
+          <w:numId w:val="8"/>
+        </w:numPr>
+        <w:jc w:val="both"/>
+        <w:rPr>
+          <w:sz w:val="28"/>
+          <w:szCs w:val="28"/>
+        </w:rPr>
+      </w:pPr>
+      <w:r>
+        <w:rPr>
+          <w:sz w:val="28"/>
+          <w:szCs w:val="28"/>
+        </w:rPr>
+        <w:t>Titolofield (TextField): Campo di testo per un titolo sintetico dell’esperienza (es. “Ottima cena”, “Servizio lento”).</w:t>
+      </w:r>
+    </w:p>
+    <w:p>
+      <w:pPr>
+        <w:pStyle w:val="ListParagraph"/>
+        <w:numPr>
+          <w:ilvl w:val="0"/>
+          <w:numId w:val="8"/>
+        </w:numPr>
+        <w:jc w:val="both"/>
+        <w:rPr>
+          <w:sz w:val="28"/>
+          <w:szCs w:val="28"/>
+        </w:rPr>
+      </w:pPr>
+      <w:r>
+        <w:rPr>
+          <w:sz w:val="28"/>
+          <w:szCs w:val="28"/>
+        </w:rPr>
+        <w:t>TestoArea (TextArea): Un’area</w:t>
+      </w:r>
+      <w:r>
+        <w:rPr>
+          <w:sz w:val="28"/>
+          <w:szCs w:val="28"/>
+        </w:rPr>
+        <w:t xml:space="preserve"> di testo spaziosa per il corpo della recensione, permettendo all’utente di descrivere i dettagli del pasto.</w:t>
+      </w:r>
+    </w:p>
+    <w:p>
+      <w:pPr>
+        <w:pStyle w:val="ListParagraph"/>
+        <w:numPr>
+          <w:ilvl w:val="2"/>
+          <w:numId w:val="41"/>
+        </w:numPr>
+        <w:jc w:val="both"/>
+        <w:rPr>
+          <w:sz w:val="28"/>
+          <w:szCs w:val="28"/>
+        </w:rPr>
+      </w:pPr>
+      <w:r>
+        <w:rPr>
+          <w:sz w:val="28"/>
+          <w:szCs w:val="28"/>
+        </w:rPr>
+        <w:t>Logica di pubblicazione e controllo</w:t>
+      </w:r>
+    </w:p>
+    <w:p>
+      <w:pPr>
+        <w:pStyle w:val="ListParagraph"/>
+        <w:numPr>
+          <w:ilvl w:val="0"/>
+          <w:numId w:val="8"/>
+        </w:numPr>
+        <w:jc w:val="both"/>
+        <w:rPr>
+          <w:sz w:val="28"/>
+          <w:szCs w:val="28"/>
+        </w:rPr>
+      </w:pPr>
+      <w:r>
+        <w:rPr>
+          <w:sz w:val="28"/>
+          <w:szCs w:val="28"/>
+        </w:rPr>
+        <w:t>inviaRecensioneButton: attiva il metodo inviaRecensione nel controller. Questa funzione raccoglie i dati, aggiunge automaticamente la data e l’ora corrente (colonne[5-6] del CSV) e lo username dell’utente loggato.</w:t>
+      </w:r>
+    </w:p>
+    <w:p>
+      <w:pPr>
+        <w:pStyle w:val="ListParagraph"/>
+        <w:numPr>
+          <w:ilvl w:val="0"/>
+          <w:numId w:val="8"/>
+        </w:numPr>
+        <w:jc w:val="both"/>
+        <w:rPr>
+          <w:sz w:val="28"/>
+          <w:szCs w:val="28"/>
+        </w:rPr>
+      </w:pPr>
+      <w:r>
+        <w:rPr>
+          <w:sz w:val="28"/>
+          <w:szCs w:val="28"/>
+        </w:rPr>
+        <w:t>erroreLabel: Etichetta di coore rosso (#f20a0a) posizionata sopra il pulsante di invio. Viene utilizzata per segnalare all’utente de ha dimeticato di compilare i campo obbligatori o se ha lasciato il rating a zero.</w:t>
+      </w:r>
+    </w:p>
+    <w:p>
+      <w:pPr>
+        <w:pStyle w:val="ListParagraph"/>
+        <w:numPr>
+          <w:ilvl w:val="2"/>
+          <w:numId w:val="41"/>
+        </w:numPr>
+        <w:jc w:val="both"/>
+        <w:rPr>
+          <w:sz w:val="28"/>
+          <w:szCs w:val="28"/>
+        </w:rPr>
+      </w:pPr>
+      <w:r>
+        <w:rPr>
+          <w:sz w:val="28"/>
+          <w:szCs w:val="28"/>
+        </w:rPr>
+        <w:t>Navigazione e chiusura</w:t>
+      </w:r>
+    </w:p>
+    <w:p>
+      <w:pPr>
+        <w:pStyle w:val="ListParagraph"/>
+        <w:jc w:val="both"/>
+        <w:rPr>
+          <w:sz w:val="28"/>
+          <w:szCs w:val="28"/>
+        </w:rPr>
+      </w:pPr>
+      <w:r>
+        <w:rPr>
+          <w:sz w:val="28"/>
+          <w:szCs w:val="28"/>
+        </w:rPr>
+        <w:t>Interazione con l’icona: l’immagine theKnifeImageView è associata al metodo #closeWindow. Questo suggerisce che l’utente può annullare l’operazione in qualsiasi momento cliccando sull’icona o sulla label “Close” sobrastante chiudendo la finestra senza salvare dati.</w:t>
+      </w:r>
+    </w:p>
+    <w:p>
+      <w:pPr>
+        <w:pStyle w:val="ListParagraph"/>
+        <w:jc w:val="both"/>
+        <w:rPr>
+          <w:sz w:val="28"/>
+          <w:szCs w:val="28"/>
+        </w:rPr>
+      </w:pPr>
+    </w:p>
+    <w:p>
+      <w:pPr>
+        <w:pStyle w:val="ListParagraph"/>
+        <w:jc w:val="both"/>
+        <w:rPr>
+          <w:sz w:val="28"/>
+          <w:szCs w:val="28"/>
+        </w:rPr>
+      </w:pPr>
+    </w:p>
+    <w:p>
+      <w:pPr>
+        <w:pStyle w:val="ListParagraph"/>
+        <w:jc w:val="both"/>
+        <w:rPr>
+          <w:sz w:val="28"/>
+          <w:szCs w:val="28"/>
+        </w:rPr>
+      </w:pPr>
+    </w:p>
+    <w:p>
+      <w:pPr>
+        <w:pStyle w:val="ListParagraph"/>
+        <w:numPr>
+          <w:ilvl w:val="1"/>
+          <w:numId w:val="41"/>
+        </w:numPr>
+        <w:jc w:val="both"/>
+        <w:rPr>
+          <w:sz w:val="28"/>
+          <w:szCs w:val="28"/>
+        </w:rPr>
+      </w:pPr>
+      <w:r>
+        <w:rPr>
+          <w:sz w:val="28"/>
+          <w:szCs w:val="28"/>
+        </w:rPr>
+        <w:lastRenderedPageBreak/>
+        <w:t>Interfaccia modUser.fxml</w:t>
+      </w:r>
+    </w:p>
+    <w:p>
+      <w:pPr>
+        <w:pStyle w:val="ListParagraph"/>
+        <w:jc w:val="both"/>
+        <w:rPr>
+          <w:sz w:val="28"/>
+          <w:szCs w:val="28"/>
+        </w:rPr>
+      </w:pPr>
+      <w:r>
+        <w:rPr>
+          <w:sz w:val="28"/>
+          <w:szCs w:val="28"/>
+        </w:rPr>
+        <w:t>Questo file definisce il layout dell’Area Personale. La schermata è divisa verticalmente in due macro-zone: la gestione del profilo (a sinistra) e l’attività dell’utente (a destra).</w:t>
+      </w:r>
+    </w:p>
+    <w:p>
+      <w:pPr>
+        <w:pStyle w:val="ListParagraph"/>
+        <w:jc w:val="both"/>
+        <w:rPr>
+          <w:sz w:val="28"/>
+          <w:szCs w:val="28"/>
+        </w:rPr>
+      </w:pPr>
+    </w:p>
+    <w:p>
+      <w:pPr>
+        <w:pStyle w:val="ListParagraph"/>
+        <w:numPr>
+          <w:ilvl w:val="2"/>
+          <w:numId w:val="41"/>
+        </w:numPr>
+        <w:jc w:val="both"/>
+        <w:rPr>
+          <w:sz w:val="28"/>
+          <w:szCs w:val="28"/>
+        </w:rPr>
+      </w:pPr>
+      <w:r>
+        <w:rPr>
+          <w:sz w:val="28"/>
+          <w:szCs w:val="28"/>
+        </w:rPr>
+        <w:t>Gestione del profilo e modifica dati</w:t>
+      </w:r>
+    </w:p>
+    <w:p>
+      <w:pPr>
+        <w:pStyle w:val="ListParagraph"/>
+        <w:jc w:val="both"/>
+        <w:rPr>
+          <w:sz w:val="28"/>
+          <w:szCs w:val="28"/>
+        </w:rPr>
+      </w:pPr>
+      <w:r>
+        <w:rPr>
+          <w:sz w:val="28"/>
+          <w:szCs w:val="28"/>
+        </w:rPr>
+        <w:t>Sulla parte sinistra troviamo i dati estratti dal datasetUtenti.CSV. La caratteristica peculiare è che i dati sono visualizzati come oggetti Text (non modificabili direttamente), affiancati da icone di “refresh”:</w:t>
+      </w:r>
+    </w:p>
+    <w:p>
+      <w:pPr>
+        <w:pStyle w:val="ListParagraph"/>
+        <w:numPr>
+          <w:ilvl w:val="0"/>
+          <w:numId w:val="8"/>
+        </w:numPr>
+        <w:jc w:val="both"/>
+        <w:rPr>
+          <w:sz w:val="28"/>
+          <w:szCs w:val="28"/>
+        </w:rPr>
+      </w:pPr>
+      <w:r>
+        <w:rPr>
+          <w:sz w:val="28"/>
+          <w:szCs w:val="28"/>
+        </w:rPr>
+        <w:t>Campi anagrafici: Nome, Cognome, Città, Stato, Via e Password.</w:t>
+      </w:r>
+    </w:p>
+    <w:p>
+      <w:pPr>
+        <w:pStyle w:val="ListParagraph"/>
+        <w:numPr>
+          <w:ilvl w:val="0"/>
+          <w:numId w:val="8"/>
+        </w:numPr>
+        <w:jc w:val="both"/>
+        <w:rPr>
+          <w:sz w:val="28"/>
+          <w:szCs w:val="28"/>
+        </w:rPr>
+      </w:pPr>
+      <w:r>
+        <w:rPr>
+          <w:sz w:val="28"/>
+          <w:szCs w:val="28"/>
+        </w:rPr>
+        <w:t>Integrità (imageView changeid...): Cliccando sulle icone di aggiornamento (refresh.png), vengono attivti i metodi (es. changeNameData, changePasswordData) che aprono finestre di modifica dedicate.</w:t>
+      </w:r>
+    </w:p>
+    <w:p>
+      <w:pPr>
+        <w:pStyle w:val="ListParagraph"/>
+        <w:numPr>
+          <w:ilvl w:val="0"/>
+          <w:numId w:val="8"/>
+        </w:numPr>
+        <w:jc w:val="both"/>
+        <w:rPr>
+          <w:sz w:val="28"/>
+          <w:szCs w:val="28"/>
+        </w:rPr>
+      </w:pPr>
+      <w:r>
+        <w:rPr>
+          <w:sz w:val="28"/>
+          <w:szCs w:val="28"/>
+        </w:rPr>
+        <w:t>Titolo dinamico: Il TextTitle visualizza solitamente lo username o il cognome dell’utente per personalizzare l’area.</w:t>
+      </w:r>
+    </w:p>
+    <w:p>
+      <w:pPr>
+        <w:pStyle w:val="ListParagraph"/>
+        <w:ind w:left="1080"/>
+        <w:jc w:val="both"/>
+        <w:rPr>
+          <w:sz w:val="28"/>
+          <w:szCs w:val="28"/>
+        </w:rPr>
+      </w:pPr>
+    </w:p>
+    <w:p>
+      <w:pPr>
+        <w:pStyle w:val="ListParagraph"/>
+        <w:numPr>
+          <w:ilvl w:val="2"/>
+          <w:numId w:val="41"/>
+        </w:numPr>
+        <w:jc w:val="both"/>
+        <w:rPr>
+          <w:sz w:val="28"/>
+          <w:szCs w:val="28"/>
+        </w:rPr>
+      </w:pPr>
+      <w:r>
+        <w:rPr>
+          <w:sz w:val="28"/>
+          <w:szCs w:val="28"/>
+        </w:rPr>
+        <w:t>Liste si attività (Preferiti e recensioni)</w:t>
+      </w:r>
+    </w:p>
+    <w:p>
+      <w:pPr>
+        <w:pStyle w:val="ListParagraph"/>
+        <w:jc w:val="both"/>
+        <w:rPr>
+          <w:sz w:val="28"/>
+          <w:szCs w:val="28"/>
+        </w:rPr>
+      </w:pPr>
+      <w:r>
+        <w:rPr>
+          <w:sz w:val="28"/>
+          <w:szCs w:val="28"/>
+        </w:rPr>
+        <w:t>La parte destra è dedicata al “diario” dell’utente di The Knife:</w:t>
+      </w:r>
+    </w:p>
+    <w:p>
+      <w:pPr>
+        <w:pStyle w:val="ListParagraph"/>
+        <w:numPr>
+          <w:ilvl w:val="0"/>
+          <w:numId w:val="8"/>
+        </w:numPr>
+        <w:jc w:val="both"/>
+        <w:rPr>
+          <w:sz w:val="28"/>
+          <w:szCs w:val="28"/>
+        </w:rPr>
+      </w:pPr>
+      <w:r>
+        <w:rPr>
+          <w:sz w:val="28"/>
+          <w:szCs w:val="28"/>
+        </w:rPr>
+        <w:t>Ristoranti preferiti: Una ListView (listFavourite) che mostra i locali salvati nel file favourite.csv.</w:t>
+      </w:r>
+    </w:p>
+    <w:p>
+      <w:pPr>
+        <w:pStyle w:val="ListParagraph"/>
+        <w:numPr>
+          <w:ilvl w:val="1"/>
+          <w:numId w:val="8"/>
+        </w:numPr>
+        <w:jc w:val="both"/>
+        <w:rPr>
+          <w:sz w:val="28"/>
+          <w:szCs w:val="28"/>
+        </w:rPr>
+      </w:pPr>
+      <w:r>
+        <w:rPr>
+          <w:sz w:val="28"/>
+          <w:szCs w:val="28"/>
+        </w:rPr>
+        <w:t>Pulsanti dedicati: visualiza ristorante (per tornare alla scheda tecnica) e Rimuovi Preferito.</w:t>
+      </w:r>
+    </w:p>
+    <w:p>
+      <w:pPr>
+        <w:pStyle w:val="ListParagraph"/>
+        <w:numPr>
+          <w:ilvl w:val="0"/>
+          <w:numId w:val="8"/>
+        </w:numPr>
+        <w:jc w:val="both"/>
+        <w:rPr>
+          <w:sz w:val="28"/>
+          <w:szCs w:val="28"/>
+        </w:rPr>
+      </w:pPr>
+      <w:r>
+        <w:rPr>
+          <w:sz w:val="28"/>
+          <w:szCs w:val="28"/>
+        </w:rPr>
+        <w:t>Le proprie recensioni: una ListView (listRecensioni) che recupera  feedback scritti dall’utente dal file recensioni.CSV.</w:t>
+      </w:r>
+    </w:p>
+    <w:p>
+      <w:pPr>
+        <w:pStyle w:val="ListParagraph"/>
+        <w:numPr>
+          <w:ilvl w:val="1"/>
+          <w:numId w:val="8"/>
+        </w:numPr>
+        <w:jc w:val="both"/>
+        <w:rPr>
+          <w:sz w:val="28"/>
+          <w:szCs w:val="28"/>
+        </w:rPr>
+      </w:pPr>
+      <w:r>
+        <w:rPr>
+          <w:sz w:val="28"/>
+          <w:szCs w:val="28"/>
+        </w:rPr>
+        <w:t>Pulsanti dedicati: Visualizza recensione, Vai al ristorante e Rimuovi Recensione.</w:t>
+      </w:r>
+    </w:p>
+    <w:p>
+      <w:pPr>
+        <w:pStyle w:val="ListParagraph"/>
+        <w:ind w:left="1800"/>
+        <w:jc w:val="both"/>
+        <w:rPr>
+          <w:sz w:val="28"/>
+          <w:szCs w:val="28"/>
+        </w:rPr>
+      </w:pPr>
+    </w:p>
+    <w:p>
+      <w:pPr>
+        <w:pStyle w:val="ListParagraph"/>
+        <w:numPr>
+          <w:ilvl w:val="2"/>
+          <w:numId w:val="41"/>
+        </w:numPr>
+        <w:jc w:val="both"/>
+        <w:rPr>
+          <w:sz w:val="28"/>
+          <w:szCs w:val="28"/>
+        </w:rPr>
+      </w:pPr>
+      <w:r>
+        <w:rPr>
+          <w:sz w:val="28"/>
+          <w:szCs w:val="28"/>
+        </w:rPr>
+        <w:t>Navigazione e ruoli</w:t>
+      </w:r>
+    </w:p>
+    <w:p>
+      <w:pPr>
+        <w:pStyle w:val="ListParagraph"/>
+        <w:jc w:val="both"/>
+        <w:rPr>
+          <w:sz w:val="28"/>
+          <w:szCs w:val="28"/>
+        </w:rPr>
+      </w:pPr>
+      <w:r>
+        <w:rPr>
+          <w:sz w:val="28"/>
+          <w:szCs w:val="28"/>
+        </w:rPr>
+        <w:t>In basso troviamo i controlli per la navigazione glibale:</w:t>
+      </w:r>
+    </w:p>
+    <w:p>
+      <w:pPr>
+        <w:pStyle w:val="ListParagraph"/>
+        <w:numPr>
+          <w:ilvl w:val="0"/>
+          <w:numId w:val="8"/>
+        </w:numPr>
+        <w:jc w:val="both"/>
+        <w:rPr>
+          <w:sz w:val="28"/>
+          <w:szCs w:val="28"/>
+        </w:rPr>
+      </w:pPr>
+      <w:r>
+        <w:rPr>
+          <w:sz w:val="28"/>
+          <w:szCs w:val="28"/>
+        </w:rPr>
+        <w:t>Log out: Pulsanti per chiudere la sessione e tornare alla home ospiti.</w:t>
+      </w:r>
+    </w:p>
+    <w:p>
+      <w:pPr>
+        <w:pStyle w:val="ListParagraph"/>
+        <w:numPr>
+          <w:ilvl w:val="0"/>
+          <w:numId w:val="8"/>
+        </w:numPr>
+        <w:jc w:val="both"/>
+        <w:rPr>
+          <w:sz w:val="28"/>
+          <w:szCs w:val="28"/>
+        </w:rPr>
+      </w:pPr>
+      <w:r>
+        <w:rPr>
+          <w:sz w:val="28"/>
+          <w:szCs w:val="28"/>
+        </w:rPr>
+        <w:t>Ristoranti (propriRistoranti): Questo pulsante è cruciale; viene mostrato o abilitato soo se l’utente ha il ruolo di ristora</w:t>
+      </w:r>
+      <w:r>
+        <w:rPr>
+          <w:sz w:val="28"/>
+          <w:szCs w:val="28"/>
+        </w:rPr>
+        <w:t>tore, permettendogli di passare alla gestione dei propri ocali (switchRistoratore).</w:t>
+      </w:r>
+    </w:p>
+    <w:p>
+      <w:pPr>
+        <w:pStyle w:val="ListParagraph"/>
+        <w:numPr>
+          <w:ilvl w:val="0"/>
+          <w:numId w:val="8"/>
+        </w:numPr>
+        <w:jc w:val="both"/>
+        <w:rPr>
+          <w:sz w:val="28"/>
+          <w:szCs w:val="28"/>
+        </w:rPr>
+      </w:pPr>
+      <w:r>
+        <w:rPr>
+          <w:sz w:val="28"/>
+          <w:szCs w:val="28"/>
+        </w:rPr>
+        <w:t>Home: l’icona knifeImageView permette di tornare velocemente alla dashboard di ricerca principale (HomeLogged.fxml).</w:t>
+      </w:r>
+    </w:p>
+    <w:p>
+      <w:pPr>
+        <w:pStyle w:val="ListParagraph"/>
+        <w:numPr>
+          <w:ilvl w:val="1"/>
+          <w:numId w:val="41"/>
+        </w:numPr>
+        <w:jc w:val="both"/>
+        <w:rPr>
+          <w:sz w:val="28"/>
+          <w:szCs w:val="28"/>
+        </w:rPr>
+      </w:pPr>
+      <w:r>
+        <w:rPr>
+          <w:sz w:val="28"/>
+          <w:szCs w:val="28"/>
+        </w:rPr>
+        <w:lastRenderedPageBreak/>
+        <w:t>Interfaccia ChangeDataUser.fxml</w:t>
+      </w:r>
+    </w:p>
+    <w:p>
+      <w:pPr>
+        <w:pStyle w:val="ListParagraph"/>
+        <w:jc w:val="both"/>
+        <w:rPr>
+          <w:sz w:val="28"/>
+          <w:szCs w:val="28"/>
+        </w:rPr>
+      </w:pPr>
+      <w:r>
+        <w:rPr>
+          <w:sz w:val="28"/>
+          <w:szCs w:val="28"/>
+        </w:rPr>
+        <w:t>Questo file definisce una finesstra di dimensioni ridotte (433 x 482 pixel), progettata per apparire sopra la schermata del profilo quando l’utente decide di modificare un singolo campo (Nome, Cognome, Città, ecc.).</w:t>
+      </w:r>
+    </w:p>
+    <w:p>
+      <w:pPr>
+        <w:pStyle w:val="ListParagraph"/>
+        <w:numPr>
+          <w:ilvl w:val="2"/>
+          <w:numId w:val="41"/>
+        </w:numPr>
+        <w:jc w:val="both"/>
+        <w:rPr>
+          <w:sz w:val="28"/>
+          <w:szCs w:val="28"/>
+        </w:rPr>
+      </w:pPr>
+      <w:r>
+        <w:rPr>
+          <w:sz w:val="28"/>
+          <w:szCs w:val="28"/>
+        </w:rPr>
+        <w:t>Dinamicità del Layout</w:t>
+      </w:r>
+    </w:p>
+    <w:p>
+      <w:pPr>
+        <w:pStyle w:val="ListParagraph"/>
+        <w:jc w:val="both"/>
+        <w:rPr>
+          <w:sz w:val="28"/>
+          <w:szCs w:val="28"/>
+        </w:rPr>
+      </w:pPr>
+      <w:r>
+        <w:rPr>
+          <w:sz w:val="28"/>
+          <w:szCs w:val="28"/>
+        </w:rPr>
+        <w:t xml:space="preserve">La forza di </w:t>
+      </w:r>
+      <w:r>
+        <w:rPr>
+          <w:sz w:val="28"/>
+          <w:szCs w:val="28"/>
+        </w:rPr>
+        <w:t>q</w:t>
+      </w:r>
+      <w:r>
+        <w:rPr>
+          <w:sz w:val="28"/>
+          <w:szCs w:val="28"/>
+        </w:rPr>
+        <w:t>uesta interfaccia risiede ne</w:t>
+      </w:r>
+      <w:r>
+        <w:rPr>
+          <w:sz w:val="28"/>
+          <w:szCs w:val="28"/>
+        </w:rPr>
+        <w:t>lla sua generalità. Invece di creare un file FXML per ogni dato, il controllerChangeDataUser manipola i componenti esistenti:</w:t>
+      </w:r>
+    </w:p>
+    <w:p>
+      <w:pPr>
+        <w:pStyle w:val="ListParagraph"/>
+        <w:numPr>
+          <w:ilvl w:val="0"/>
+          <w:numId w:val="8"/>
+        </w:numPr>
+        <w:jc w:val="both"/>
+        <w:rPr>
+          <w:sz w:val="28"/>
+          <w:szCs w:val="28"/>
+        </w:rPr>
+      </w:pPr>
+      <w:r>
+        <w:rPr>
+          <w:sz w:val="28"/>
+          <w:szCs w:val="28"/>
+        </w:rPr>
+        <w:t>textTitle: Viene popolato dinamicamente con il tipo di operazione (es. “Cambia Nome”, “Cambia Città”).</w:t>
+      </w:r>
+    </w:p>
+    <w:p>
+      <w:pPr>
+        <w:pStyle w:val="ListParagraph"/>
+        <w:numPr>
+          <w:ilvl w:val="0"/>
+          <w:numId w:val="8"/>
+        </w:numPr>
+        <w:jc w:val="both"/>
+        <w:rPr>
+          <w:sz w:val="28"/>
+          <w:szCs w:val="28"/>
+        </w:rPr>
+      </w:pPr>
+      <w:r>
+        <w:rPr>
+          <w:sz w:val="28"/>
+          <w:szCs w:val="28"/>
+        </w:rPr>
+        <w:t>textInserire: Funge da label descrittiva per istruire l’utente su cosa digitare nel campo sottostante.</w:t>
+      </w:r>
+    </w:p>
+    <w:p>
+      <w:pPr>
+        <w:pStyle w:val="ListParagraph"/>
+        <w:numPr>
+          <w:ilvl w:val="0"/>
+          <w:numId w:val="8"/>
+        </w:numPr>
+        <w:jc w:val="both"/>
+        <w:rPr>
+          <w:sz w:val="28"/>
+          <w:szCs w:val="28"/>
+        </w:rPr>
+      </w:pPr>
+      <w:r>
+        <w:rPr>
+          <w:sz w:val="28"/>
+          <w:szCs w:val="28"/>
+        </w:rPr>
+        <w:t>textField: L’unico campo di input di testo standard dove l’utente inserisce il nuovo valore.</w:t>
+      </w:r>
+    </w:p>
+    <w:p>
+      <w:pPr>
+        <w:pStyle w:val="ListParagraph"/>
+        <w:ind w:left="1080"/>
+        <w:jc w:val="both"/>
+        <w:rPr>
+          <w:sz w:val="28"/>
+          <w:szCs w:val="28"/>
+        </w:rPr>
+      </w:pPr>
+    </w:p>
+    <w:p>
+      <w:pPr>
+        <w:pStyle w:val="ListParagraph"/>
+        <w:numPr>
+          <w:ilvl w:val="2"/>
+          <w:numId w:val="41"/>
+        </w:numPr>
+        <w:jc w:val="both"/>
+        <w:rPr>
+          <w:sz w:val="28"/>
+          <w:szCs w:val="28"/>
+        </w:rPr>
+      </w:pPr>
+      <w:r>
+        <w:rPr>
+          <w:sz w:val="28"/>
+          <w:szCs w:val="28"/>
+        </w:rPr>
+        <w:t>Logica di controllo</w:t>
+      </w:r>
+    </w:p>
+    <w:p>
+      <w:pPr>
+        <w:pStyle w:val="ListParagraph"/>
+        <w:numPr>
+          <w:ilvl w:val="0"/>
+          <w:numId w:val="8"/>
+        </w:numPr>
+        <w:jc w:val="both"/>
+        <w:rPr>
+          <w:sz w:val="28"/>
+          <w:szCs w:val="28"/>
+        </w:rPr>
+      </w:pPr>
+      <w:r>
+        <w:rPr>
+          <w:sz w:val="28"/>
+          <w:szCs w:val="28"/>
+        </w:rPr>
+        <w:t>saveButton: Esegue il metodo saveData. Questa operazione è critica: il controller deve identificare quale colonna del file datasetUtenti.CSV deve esere sovrascritta in base al contesto in cui la finestra è stata aperta.</w:t>
+      </w:r>
+    </w:p>
+    <w:p>
+      <w:pPr>
+        <w:pStyle w:val="ListParagraph"/>
+        <w:numPr>
+          <w:ilvl w:val="0"/>
+          <w:numId w:val="8"/>
+        </w:numPr>
+        <w:jc w:val="both"/>
+        <w:rPr>
+          <w:sz w:val="28"/>
+          <w:szCs w:val="28"/>
+        </w:rPr>
+      </w:pPr>
+      <w:r>
+        <w:rPr>
+          <w:sz w:val="28"/>
+          <w:szCs w:val="28"/>
+        </w:rPr>
+        <w:t>indietroButton: Permette di annullare l’operazione e chiudere lo stage (finestra) corrente, ripostando il focus sulla schermata ModUser.fxml senza apportare modifiche.</w:t>
+      </w:r>
+    </w:p>
+    <w:p>
+      <w:pPr>
+        <w:pStyle w:val="ListParagraph"/>
+        <w:ind w:left="1080"/>
+        <w:jc w:val="both"/>
+        <w:rPr>
+          <w:sz w:val="28"/>
+          <w:szCs w:val="28"/>
+        </w:rPr>
+      </w:pPr>
+    </w:p>
+    <w:p>
+      <w:pPr>
+        <w:pStyle w:val="ListParagraph"/>
+        <w:numPr>
+          <w:ilvl w:val="1"/>
+          <w:numId w:val="41"/>
+        </w:numPr>
+        <w:jc w:val="both"/>
+        <w:rPr>
+          <w:sz w:val="28"/>
+          <w:szCs w:val="28"/>
+        </w:rPr>
+      </w:pPr>
+      <w:r>
+        <w:rPr>
+          <w:sz w:val="28"/>
+          <w:szCs w:val="28"/>
+        </w:rPr>
+        <w:t>Interfaccia ChangePasswordUser.fxml</w:t>
+      </w:r>
+    </w:p>
+    <w:p>
+      <w:pPr>
+        <w:pStyle w:val="ListParagraph"/>
+        <w:jc w:val="both"/>
+        <w:rPr>
+          <w:sz w:val="28"/>
+          <w:szCs w:val="28"/>
+        </w:rPr>
+      </w:pPr>
+      <w:r>
+        <w:rPr>
+          <w:sz w:val="28"/>
+          <w:szCs w:val="28"/>
+        </w:rPr>
+        <w:t>Questa finestra modale (433 x 545 pixel) implementa un flusso di validazione a due dattori: la conoscenza della password attuale e il rispetto dei requisiti per la nuova.</w:t>
+      </w:r>
+    </w:p>
+    <w:p>
+      <w:pPr>
+        <w:pStyle w:val="ListParagraph"/>
+        <w:jc w:val="both"/>
+        <w:rPr>
+          <w:sz w:val="28"/>
+          <w:szCs w:val="28"/>
+        </w:rPr>
+      </w:pPr>
+    </w:p>
+    <w:p>
+      <w:pPr>
+        <w:pStyle w:val="ListParagraph"/>
+        <w:numPr>
+          <w:ilvl w:val="2"/>
+          <w:numId w:val="41"/>
+        </w:numPr>
+        <w:jc w:val="both"/>
+        <w:rPr>
+          <w:sz w:val="28"/>
+          <w:szCs w:val="28"/>
+        </w:rPr>
+      </w:pPr>
+      <w:r>
+        <w:rPr>
+          <w:sz w:val="28"/>
+          <w:szCs w:val="28"/>
+        </w:rPr>
+        <w:t>Sicurezza e input mascherati</w:t>
+      </w:r>
+    </w:p>
+    <w:p>
+      <w:pPr>
+        <w:pStyle w:val="ListParagraph"/>
+        <w:jc w:val="both"/>
+        <w:rPr>
+          <w:sz w:val="28"/>
+          <w:szCs w:val="28"/>
+        </w:rPr>
+      </w:pPr>
+      <w:r>
+        <w:rPr>
+          <w:sz w:val="28"/>
+          <w:szCs w:val="28"/>
+        </w:rPr>
+        <w:t>Al posto dei comuni campi di testo, qui vengono utilizzati esclusivamente oggetti PasswordField:</w:t>
+      </w:r>
+    </w:p>
+    <w:p>
+      <w:pPr>
+        <w:pStyle w:val="ListParagraph"/>
+        <w:numPr>
+          <w:ilvl w:val="0"/>
+          <w:numId w:val="8"/>
+        </w:numPr>
+        <w:jc w:val="both"/>
+        <w:rPr>
+          <w:sz w:val="28"/>
+          <w:szCs w:val="28"/>
+        </w:rPr>
+      </w:pPr>
+      <w:r>
+        <w:rPr>
+          <w:sz w:val="28"/>
+          <w:szCs w:val="28"/>
+        </w:rPr>
+        <w:t>pswField: Dedicato all’inserimento della vecchia password. Il controller confronterà questo valore con quello memorizzato nel datasetUtenti.CSV per l’utente corrente.</w:t>
+      </w:r>
+    </w:p>
+    <w:p>
+      <w:pPr>
+        <w:pStyle w:val="ListParagraph"/>
+        <w:numPr>
+          <w:ilvl w:val="0"/>
+          <w:numId w:val="8"/>
+        </w:numPr>
+        <w:jc w:val="both"/>
+        <w:rPr>
+          <w:sz w:val="28"/>
+          <w:szCs w:val="28"/>
+        </w:rPr>
+      </w:pPr>
+      <w:r>
+        <w:rPr>
+          <w:sz w:val="28"/>
+          <w:szCs w:val="28"/>
+        </w:rPr>
+        <w:lastRenderedPageBreak/>
+        <w:t>pswFieldNew: dedicato all’inserimento della nuova password. I caratteri rimangono oscurati per proteggere la privacy dell’utente anche durante la fase modifica.</w:t>
+      </w:r>
+    </w:p>
+    <w:p>
+      <w:pPr>
+        <w:pStyle w:val="ListParagraph"/>
+        <w:ind w:left="1080"/>
+        <w:jc w:val="both"/>
+        <w:rPr>
+          <w:sz w:val="28"/>
+          <w:szCs w:val="28"/>
+        </w:rPr>
+      </w:pPr>
+    </w:p>
+    <w:p>
+      <w:pPr>
+        <w:pStyle w:val="ListParagraph"/>
+        <w:numPr>
+          <w:ilvl w:val="2"/>
+          <w:numId w:val="41"/>
+        </w:numPr>
+        <w:jc w:val="both"/>
+        <w:rPr>
+          <w:sz w:val="28"/>
+          <w:szCs w:val="28"/>
+        </w:rPr>
+      </w:pPr>
+      <w:r>
+        <w:rPr>
+          <w:sz w:val="28"/>
+          <w:szCs w:val="28"/>
+        </w:rPr>
+        <w:t>Feedback e validazione degli errori</w:t>
+      </w:r>
+    </w:p>
+    <w:p>
+      <w:pPr>
+        <w:pStyle w:val="ListParagraph"/>
+        <w:jc w:val="both"/>
+        <w:rPr>
+          <w:sz w:val="28"/>
+          <w:szCs w:val="28"/>
+        </w:rPr>
+      </w:pPr>
+      <w:r>
+        <w:rPr>
+          <w:sz w:val="28"/>
+          <w:szCs w:val="28"/>
+        </w:rPr>
+        <w:t>L’interfaccia comunica visicamente l’esito dei controli logici attraverso label rosse dinamiche:</w:t>
+      </w:r>
+    </w:p>
+    <w:p>
+      <w:pPr>
+        <w:pStyle w:val="ListParagraph"/>
+        <w:numPr>
+          <w:ilvl w:val="0"/>
+          <w:numId w:val="8"/>
+        </w:numPr>
+        <w:jc w:val="both"/>
+        <w:rPr>
+          <w:sz w:val="28"/>
+          <w:szCs w:val="28"/>
+        </w:rPr>
+      </w:pPr>
+      <w:r>
+        <w:rPr>
+          <w:sz w:val="28"/>
+          <w:szCs w:val="28"/>
+        </w:rPr>
+        <w:t>labelError e labelErrori: Vengono attivare se la vecchia passeord non corrisponde o se la nuova non rispetta i criteri di sicurezza (lunghezza, caratteri speicali, ecc.) definiti nel sistema.</w:t>
+      </w:r>
+    </w:p>
+    <w:p>
+      <w:pPr>
+        <w:pStyle w:val="ListParagraph"/>
+        <w:numPr>
+          <w:ilvl w:val="0"/>
+          <w:numId w:val="8"/>
+        </w:numPr>
+        <w:jc w:val="both"/>
+        <w:rPr>
+          <w:sz w:val="28"/>
+          <w:szCs w:val="28"/>
+        </w:rPr>
+      </w:pPr>
+      <w:r>
+        <w:rPr>
+          <w:sz w:val="28"/>
+          <w:szCs w:val="28"/>
+        </w:rPr>
+        <w:t>saveButton: il metodo saveData agisce solo se entrambi i campi superano la validazione, procedendo poi all’aggiornamento della riga corretta del file CSV.</w:t>
+      </w:r>
+    </w:p>
+    <w:p>
+      <w:pPr>
+        <w:jc w:val="both"/>
+        <w:rPr>
+          <w:sz w:val="28"/>
+          <w:szCs w:val="28"/>
+        </w:rPr>
+      </w:pPr>
+    </w:p>
+    <w:p>
+      <w:pPr>
+        <w:pStyle w:val="ListParagraph"/>
+        <w:numPr>
+          <w:ilvl w:val="1"/>
+          <w:numId w:val="41"/>
+        </w:numPr>
+        <w:jc w:val="both"/>
+        <w:rPr>
+          <w:sz w:val="28"/>
+          <w:szCs w:val="28"/>
+        </w:rPr>
+      </w:pPr>
+      <w:r>
+        <w:rPr>
+          <w:sz w:val="28"/>
+          <w:szCs w:val="28"/>
+        </w:rPr>
+        <w:t>Interfaccia VisualizzaRecensione.fxml</w:t>
+      </w:r>
+    </w:p>
+    <w:p>
+      <w:pPr>
+        <w:pStyle w:val="ListParagraph"/>
+        <w:jc w:val="both"/>
+        <w:rPr>
+          <w:sz w:val="28"/>
+          <w:szCs w:val="28"/>
+        </w:rPr>
+      </w:pPr>
+      <w:r>
+        <w:rPr>
+          <w:sz w:val="28"/>
+          <w:szCs w:val="28"/>
+        </w:rPr>
+        <w:t>Questa schermata viene utilizzata per consultare una recensione esistente. La struttura verticale e le dimensioni strette suggeriscono un utilizzo come pop-up di dettaglio, chiamabile dia dalla lista recensioni del ristorante che dal profilo utente.</w:t>
+      </w:r>
+    </w:p>
+    <w:p>
+      <w:pPr>
+        <w:pStyle w:val="ListParagraph"/>
+        <w:jc w:val="both"/>
+        <w:rPr>
+          <w:sz w:val="28"/>
+          <w:szCs w:val="28"/>
+        </w:rPr>
+      </w:pPr>
+    </w:p>
+    <w:p>
+      <w:pPr>
+        <w:pStyle w:val="ListParagraph"/>
+        <w:numPr>
+          <w:ilvl w:val="2"/>
+          <w:numId w:val="41"/>
+        </w:numPr>
+        <w:jc w:val="both"/>
+        <w:rPr>
+          <w:sz w:val="28"/>
+          <w:szCs w:val="28"/>
+        </w:rPr>
+      </w:pPr>
+      <w:r>
+        <w:rPr>
+          <w:sz w:val="28"/>
+          <w:szCs w:val="28"/>
+        </w:rPr>
+        <w:t>Anatomia dle feedback</w:t>
+      </w:r>
+    </w:p>
+    <w:p>
+      <w:pPr>
+        <w:pStyle w:val="ListParagraph"/>
+        <w:jc w:val="both"/>
+        <w:rPr>
+          <w:sz w:val="28"/>
+          <w:szCs w:val="28"/>
+        </w:rPr>
+      </w:pPr>
+      <w:r>
+        <w:rPr>
+          <w:sz w:val="28"/>
+          <w:szCs w:val="28"/>
+        </w:rPr>
+        <w:t>L’interfaccia ripropone i dati chiave del file recensioni.CSV in modalità di sola lettura (o modifica a seconda del contesto):</w:t>
+      </w:r>
+    </w:p>
+    <w:p>
+      <w:pPr>
+        <w:pStyle w:val="ListParagraph"/>
+        <w:numPr>
+          <w:ilvl w:val="0"/>
+          <w:numId w:val="8"/>
+        </w:numPr>
+        <w:jc w:val="both"/>
+        <w:rPr>
+          <w:sz w:val="28"/>
+          <w:szCs w:val="28"/>
+        </w:rPr>
+      </w:pPr>
+      <w:r>
+        <w:rPr>
+          <w:sz w:val="28"/>
+          <w:szCs w:val="28"/>
+        </w:rPr>
+        <w:t>Valutazione e titolo: Il rating recensione (stelle) e il TitoloField mostrano sinteticamente il grado di soddisfazione.</w:t>
+      </w:r>
+    </w:p>
+    <w:p>
+      <w:pPr>
+        <w:pStyle w:val="ListParagraph"/>
+        <w:numPr>
+          <w:ilvl w:val="0"/>
+          <w:numId w:val="8"/>
+        </w:numPr>
+        <w:jc w:val="both"/>
+        <w:rPr>
+          <w:sz w:val="28"/>
+          <w:szCs w:val="28"/>
+        </w:rPr>
+      </w:pPr>
+      <w:r>
+        <w:rPr>
+          <w:sz w:val="28"/>
+          <w:szCs w:val="28"/>
+        </w:rPr>
+        <w:t>Corpo del messaggio (TestoArea): Un’area di testo dedicata alla descrizione dettagliata scritta dall’utente.</w:t>
+      </w:r>
+    </w:p>
+    <w:p>
+      <w:pPr>
+        <w:pStyle w:val="ListParagraph"/>
+        <w:numPr>
+          <w:ilvl w:val="2"/>
+          <w:numId w:val="41"/>
+        </w:numPr>
+        <w:jc w:val="both"/>
+        <w:rPr>
+          <w:sz w:val="28"/>
+          <w:szCs w:val="28"/>
+        </w:rPr>
+      </w:pPr>
+      <w:r>
+        <w:rPr>
+          <w:sz w:val="28"/>
+          <w:szCs w:val="28"/>
+        </w:rPr>
+        <w:t>La gestione della risposta</w:t>
+      </w:r>
+    </w:p>
+    <w:p>
+      <w:pPr>
+        <w:pStyle w:val="ListParagraph"/>
+        <w:jc w:val="both"/>
+        <w:rPr>
+          <w:sz w:val="28"/>
+          <w:szCs w:val="28"/>
+        </w:rPr>
+      </w:pPr>
+      <w:r>
+        <w:rPr>
+          <w:sz w:val="28"/>
+          <w:szCs w:val="28"/>
+        </w:rPr>
+        <w:t>La novità principale rispetto al modulo di inserimento p la sezione Risposta:</w:t>
+      </w:r>
+    </w:p>
+    <w:p>
+      <w:pPr>
+        <w:pStyle w:val="ListParagraph"/>
+        <w:numPr>
+          <w:ilvl w:val="0"/>
+          <w:numId w:val="8"/>
+        </w:numPr>
+        <w:jc w:val="both"/>
+        <w:rPr>
+          <w:sz w:val="28"/>
+          <w:szCs w:val="28"/>
+        </w:rPr>
+      </w:pPr>
+      <w:r>
+        <w:rPr>
+          <w:sz w:val="28"/>
+          <w:szCs w:val="28"/>
+        </w:rPr>
+        <w:t>RispostaArea: questo spazio è dedicato alla replica del ristoratore. Se l’utente</w:t>
+      </w:r>
+      <w:r>
+        <w:rPr>
+          <w:sz w:val="28"/>
+          <w:szCs w:val="28"/>
+        </w:rPr>
+        <w:t xml:space="preserve"> che visualizza le recensione è il proprietario del ristorante, potrà scrivere qui la sua risposta per interagire con il cliente.</w:t>
+      </w:r>
+    </w:p>
+    <w:p>
+      <w:pPr>
+        <w:pStyle w:val="ListParagraph"/>
+        <w:numPr>
+          <w:ilvl w:val="0"/>
+          <w:numId w:val="8"/>
+        </w:numPr>
+        <w:jc w:val="both"/>
+        <w:rPr>
+          <w:sz w:val="28"/>
+          <w:szCs w:val="28"/>
+        </w:rPr>
+      </w:pPr>
+      <w:r>
+        <w:rPr>
+          <w:sz w:val="28"/>
+          <w:szCs w:val="28"/>
+        </w:rPr>
+        <w:t>salvaButton (Pubblica)</w:t>
+      </w:r>
+      <w:r>
+        <w:rPr>
+          <w:sz w:val="28"/>
+          <w:szCs w:val="28"/>
+        </w:rPr>
+        <w:t>: Questo pulsante aggiorna il satabase CSV inserendo il testo della risposta nella colonna dedicata, chiudendo il cerchio della comunicazione.</w:t>
+      </w:r>
+    </w:p>
+    <w:p>
+      <w:pPr>
+        <w:pStyle w:val="ListParagraph"/>
+        <w:numPr>
+          <w:ilvl w:val="2"/>
+          <w:numId w:val="41"/>
+        </w:numPr>
+        <w:jc w:val="both"/>
+        <w:rPr>
+          <w:sz w:val="28"/>
+          <w:szCs w:val="28"/>
+        </w:rPr>
+      </w:pPr>
+      <w:r>
+        <w:rPr>
+          <w:sz w:val="28"/>
+          <w:szCs w:val="28"/>
+        </w:rPr>
+        <w:lastRenderedPageBreak/>
+        <w:t>Navigazione</w:t>
+      </w:r>
+    </w:p>
+    <w:p>
+      <w:pPr>
+        <w:pStyle w:val="ListParagraph"/>
+        <w:jc w:val="both"/>
+        <w:rPr>
+          <w:sz w:val="28"/>
+          <w:szCs w:val="28"/>
+        </w:rPr>
+      </w:pPr>
+      <w:r>
+        <w:rPr>
+          <w:sz w:val="28"/>
+          <w:szCs w:val="28"/>
+        </w:rPr>
+        <w:t>Chiusura: Come per gli altri moduli seconari, l’icona “The knife” e la label “Close” permettono di torn alla schermata precedente invocando il metodo closeWindow.</w:t>
+      </w:r>
+    </w:p>
+    <w:p>
+      <w:pPr>
+        <w:pStyle w:val="ListParagraph"/>
+        <w:jc w:val="both"/>
+        <w:rPr>
+          <w:sz w:val="28"/>
+          <w:szCs w:val="28"/>
+        </w:rPr>
+      </w:pPr>
+    </w:p>
+    <w:p>
+      <w:pPr>
+        <w:pStyle w:val="ListParagraph"/>
+        <w:numPr>
+          <w:ilvl w:val="1"/>
+          <w:numId w:val="41"/>
+        </w:numPr>
+        <w:jc w:val="both"/>
+        <w:rPr>
+          <w:sz w:val="28"/>
+          <w:szCs w:val="28"/>
+        </w:rPr>
+      </w:pPr>
+      <w:r>
+        <w:rPr>
+          <w:sz w:val="28"/>
+          <w:szCs w:val="28"/>
+        </w:rPr>
+        <w:t>Iterfaccia VisualizzaRecensioneSenzaRisposta.fxml</w:t>
+      </w:r>
+    </w:p>
+    <w:p>
+      <w:pPr>
+        <w:pStyle w:val="ListParagraph"/>
+        <w:jc w:val="both"/>
+        <w:rPr>
+          <w:sz w:val="28"/>
+          <w:szCs w:val="28"/>
+        </w:rPr>
+      </w:pPr>
+      <w:r>
+        <w:rPr>
+          <w:sz w:val="28"/>
+          <w:szCs w:val="28"/>
+        </w:rPr>
+        <w:t>Questa schermata è la versione semplificata della precedene viene utilizzata quando l’utente (spesso un ospite o un cliente che guarda le recensioni altrui)</w:t>
+      </w:r>
+      <w:r>
+        <w:rPr>
+          <w:sz w:val="28"/>
+          <w:szCs w:val="28"/>
+        </w:rPr>
+        <w:t xml:space="preserve"> non ha il permesso di rispondere o quando si vuole semplicemente offritre una modalutò di letture pulita e priva di distrazioni.</w:t>
+      </w:r>
+    </w:p>
+    <w:p>
+      <w:pPr>
+        <w:pStyle w:val="ListParagraph"/>
+        <w:numPr>
+          <w:ilvl w:val="2"/>
+          <w:numId w:val="41"/>
+        </w:numPr>
+        <w:jc w:val="both"/>
+        <w:rPr>
+          <w:sz w:val="28"/>
+          <w:szCs w:val="28"/>
+        </w:rPr>
+      </w:pPr>
+      <w:r>
+        <w:rPr>
+          <w:sz w:val="28"/>
+          <w:szCs w:val="28"/>
+        </w:rPr>
+        <w:t>Design e scopo</w:t>
+      </w:r>
+    </w:p>
+    <w:p>
+      <w:pPr>
+        <w:pStyle w:val="ListParagraph"/>
+        <w:jc w:val="both"/>
+        <w:rPr>
+          <w:sz w:val="28"/>
+          <w:szCs w:val="28"/>
+        </w:rPr>
+      </w:pPr>
+      <w:r>
+        <w:rPr>
+          <w:sz w:val="28"/>
+          <w:szCs w:val="28"/>
+        </w:rPr>
+        <w:t>A differenza del file precedente, qui scompare completamente la RispostaArea e il pulsante “Pubblica.</w:t>
+      </w:r>
+    </w:p>
+    <w:p>
+      <w:pPr>
+        <w:pStyle w:val="ListParagraph"/>
+        <w:numPr>
+          <w:ilvl w:val="2"/>
           <w:numId w:val="41"/>
         </w:numPr>
         <w:jc w:val="both"/>

</xml_diff>